<commit_message>
ai chat transcripts final
adding week a and b chat summaries
</commit_message>
<xml_diff>
--- a/Collaboration/WeekA.docx
+++ b/Collaboration/WeekA.docx
@@ -35,7 +35,28 @@
           <w:b/>
           <w:bCs/>
         </w:rPr>
-        <w:t>1. Will Holt - Monday, [Date], [Time]</w:t>
+        <w:t xml:space="preserve">1. Will Holt </w:t>
+      </w:r>
+      <w:r>
+        <w:rPr>
+          <w:b/>
+          <w:bCs/>
+        </w:rPr>
+        <w:t>–</w:t>
+      </w:r>
+      <w:r>
+        <w:rPr>
+          <w:b/>
+          <w:bCs/>
+        </w:rPr>
+        <w:t xml:space="preserve"> Monday</w:t>
+      </w:r>
+      <w:r>
+        <w:rPr>
+          <w:b/>
+          <w:bCs/>
+        </w:rPr>
+        <w:t xml:space="preserve"> 3/3 11:05am</w:t>
       </w:r>
     </w:p>
     <w:p>
@@ -165,7 +186,28 @@
           <w:b/>
           <w:bCs/>
         </w:rPr>
-        <w:t xml:space="preserve"> - Monday, [Date], [Time]</w:t>
+        <w:t xml:space="preserve"> </w:t>
+      </w:r>
+      <w:r>
+        <w:rPr>
+          <w:b/>
+          <w:bCs/>
+        </w:rPr>
+        <w:t>–</w:t>
+      </w:r>
+      <w:r>
+        <w:rPr>
+          <w:b/>
+          <w:bCs/>
+        </w:rPr>
+        <w:t xml:space="preserve"> </w:t>
+      </w:r>
+      <w:r>
+        <w:rPr>
+          <w:b/>
+          <w:bCs/>
+        </w:rPr>
+        <w:t>Monday 2/2 11:30am</w:t>
       </w:r>
     </w:p>
     <w:p>
@@ -257,7 +299,28 @@
           <w:b/>
           <w:bCs/>
         </w:rPr>
-        <w:t>3. Will Holt - Monday, [Date], [Time]</w:t>
+        <w:t xml:space="preserve">3. Will Holt </w:t>
+      </w:r>
+      <w:r>
+        <w:rPr>
+          <w:b/>
+          <w:bCs/>
+        </w:rPr>
+        <w:t>–</w:t>
+      </w:r>
+      <w:r>
+        <w:rPr>
+          <w:b/>
+          <w:bCs/>
+        </w:rPr>
+        <w:t xml:space="preserve"> </w:t>
+      </w:r>
+      <w:r>
+        <w:rPr>
+          <w:b/>
+          <w:bCs/>
+        </w:rPr>
+        <w:t>Tuesday 3/4 10:19am</w:t>
       </w:r>
     </w:p>
     <w:p>
@@ -361,7 +424,28 @@
           <w:b/>
           <w:bCs/>
         </w:rPr>
-        <w:t>4. Sebastian Segura - Monday, [Date], [Time]</w:t>
+        <w:t xml:space="preserve">4. Sebastian Segura </w:t>
+      </w:r>
+      <w:r>
+        <w:rPr>
+          <w:b/>
+          <w:bCs/>
+        </w:rPr>
+        <w:t>–</w:t>
+      </w:r>
+      <w:r>
+        <w:rPr>
+          <w:b/>
+          <w:bCs/>
+        </w:rPr>
+        <w:t xml:space="preserve"> </w:t>
+      </w:r>
+      <w:r>
+        <w:rPr>
+          <w:b/>
+          <w:bCs/>
+        </w:rPr>
+        <w:t>Wednesday 3/5 4:51pm</w:t>
       </w:r>
     </w:p>
     <w:p>
@@ -447,7 +531,28 @@
           <w:b/>
           <w:bCs/>
         </w:rPr>
-        <w:t>5. Will Holt - Monday, [Date], [Time]</w:t>
+        <w:t xml:space="preserve">5. Will Holt </w:t>
+      </w:r>
+      <w:r>
+        <w:rPr>
+          <w:b/>
+          <w:bCs/>
+        </w:rPr>
+        <w:t>–</w:t>
+      </w:r>
+      <w:r>
+        <w:rPr>
+          <w:b/>
+          <w:bCs/>
+        </w:rPr>
+        <w:t xml:space="preserve"> </w:t>
+      </w:r>
+      <w:r>
+        <w:rPr>
+          <w:b/>
+          <w:bCs/>
+        </w:rPr>
+        <w:t>Wednesday 3/5 6:03pm</w:t>
       </w:r>
     </w:p>
     <w:p>
@@ -517,7 +622,28 @@
           <w:b/>
           <w:bCs/>
         </w:rPr>
-        <w:t>6. Will Holt - [Date], [Time]</w:t>
+        <w:t xml:space="preserve">6. Will Holt </w:t>
+      </w:r>
+      <w:r>
+        <w:rPr>
+          <w:b/>
+          <w:bCs/>
+        </w:rPr>
+        <w:t>–</w:t>
+      </w:r>
+      <w:r>
+        <w:rPr>
+          <w:b/>
+          <w:bCs/>
+        </w:rPr>
+        <w:t xml:space="preserve"> </w:t>
+      </w:r>
+      <w:r>
+        <w:rPr>
+          <w:b/>
+          <w:bCs/>
+        </w:rPr>
+        <w:t>Friday 3/7 2:29pm</w:t>
       </w:r>
     </w:p>
     <w:p>
@@ -702,7 +828,28 @@
           <w:b/>
           <w:bCs/>
         </w:rPr>
-        <w:t xml:space="preserve"> - [Date], [Time]</w:t>
+        <w:t xml:space="preserve"> </w:t>
+      </w:r>
+      <w:r>
+        <w:rPr>
+          <w:b/>
+          <w:bCs/>
+        </w:rPr>
+        <w:t>–</w:t>
+      </w:r>
+      <w:r>
+        <w:rPr>
+          <w:b/>
+          <w:bCs/>
+        </w:rPr>
+        <w:t xml:space="preserve"> </w:t>
+      </w:r>
+      <w:r>
+        <w:rPr>
+          <w:b/>
+          <w:bCs/>
+        </w:rPr>
+        <w:t>Saturday 3/8 11:28pm</w:t>
       </w:r>
     </w:p>
     <w:p>
@@ -839,7 +986,7 @@
     <w:p>
       <w:r>
         <w:pict w14:anchorId="0DB16DB9">
-          <v:rect id="_x0000_i1031" style="width:0;height:.75pt" o:hralign="center" o:hrstd="t" o:hrnoshade="t" o:hr="t" fillcolor="#404040" stroked="f"/>
+          <v:rect id="_x0000_i1025" style="width:0;height:.75pt" o:hralign="center" o:hrstd="t" o:hrnoshade="t" o:hr="t" fillcolor="#404040" stroked="f"/>
         </w:pict>
       </w:r>
     </w:p>
@@ -981,26 +1128,6 @@
         <w:t> Finalize roles, review data, and share initial insights in the shared document.</w:t>
       </w:r>
     </w:p>
-    <w:p>
-      <w:r>
-        <w:t xml:space="preserve">Let me know if you need further </w:t>
-      </w:r>
-      <w:proofErr w:type="gramStart"/>
-      <w:r>
-        <w:t>refinements</w:t>
-      </w:r>
-      <w:proofErr w:type="gramEnd"/>
-      <w:r>
-        <w:t xml:space="preserve">! </w:t>
-      </w:r>
-      <w:r>
-        <w:rPr>
-          <w:rFonts w:ascii="Segoe UI Emoji" w:hAnsi="Segoe UI Emoji" w:cs="Segoe UI Emoji"/>
-        </w:rPr>
-        <w:t>🚀</w:t>
-      </w:r>
-    </w:p>
-    <w:p/>
     <w:sectPr>
       <w:pgSz w:w="12240" w:h="15840"/>
       <w:pgMar w:top="1440" w:right="1440" w:bottom="1440" w:left="1440" w:header="720" w:footer="720" w:gutter="0"/>
@@ -2819,6 +2946,7 @@
   <w:style w:type="character" w:default="1" w:styleId="DefaultParagraphFont">
     <w:name w:val="Default Paragraph Font"/>
     <w:uiPriority w:val="1"/>
+    <w:semiHidden/>
     <w:unhideWhenUsed/>
   </w:style>
   <w:style w:type="table" w:default="1" w:styleId="TableNormal">

</xml_diff>